<commit_message>
sifat sifat aritmatika matriks
</commit_message>
<xml_diff>
--- a/aljabar-matrix.docx
+++ b/aljabar-matrix.docx
@@ -3406,6 +3406,9 @@
         <w:jc w:val="center"/>
       </w:pPr>
       <w:r>
+        <w:rPr>
+          <w:noProof/>
+        </w:rPr>
         <w:drawing>
           <wp:inline distT="0" distB="0" distL="0" distR="0" wp14:anchorId="4F83C4F6" wp14:editId="0D27EFB5">
             <wp:extent cx="4762913" cy="1562235"/>
@@ -4236,6 +4239,9 @@
         <w:jc w:val="center"/>
       </w:pPr>
       <w:r>
+        <w:rPr>
+          <w:noProof/>
+        </w:rPr>
         <w:drawing>
           <wp:inline distT="0" distB="0" distL="0" distR="0" wp14:anchorId="6478FE6B" wp14:editId="10C5308B">
             <wp:extent cx="1463167" cy="975445"/>
@@ -5262,6 +5268,33 @@
         </w:numPr>
       </w:pPr>
       <w:r>
+        <w:rPr>
+          <w:lang w:val="en-US"/>
+        </w:rPr>
+        <w:t>Perkalian matriks</w:t>
+      </w:r>
+    </w:p>
+    <w:p>
+      <w:pPr>
+        <w:pStyle w:val="DaftarParagraf"/>
+        <w:ind w:left="1080"/>
+      </w:pPr>
+      <w:r>
+        <w:rPr>
+          <w:lang w:val="en-US"/>
+        </w:rPr>
+        <w:t>Perkalian matriks ada dua jenis perkalian skalar dgn matriks dan perkalian matriks dgn matriks</w:t>
+      </w:r>
+    </w:p>
+    <w:p>
+      <w:pPr>
+        <w:pStyle w:val="DaftarParagraf"/>
+        <w:numPr>
+          <w:ilvl w:val="0"/>
+          <w:numId w:val="6"/>
+        </w:numPr>
+      </w:pPr>
+      <w:r>
         <w:t>Perkalian Skalar Terhadap Matriks</w:t>
       </w:r>
     </w:p>
@@ -5357,7 +5390,7 @@
         <w:pStyle w:val="DaftarParagraf"/>
         <w:numPr>
           <w:ilvl w:val="0"/>
-          <w:numId w:val="3"/>
+          <w:numId w:val="6"/>
         </w:numPr>
       </w:pPr>
       <w:r>
@@ -5437,9 +5470,57 @@
     <w:p>
       <w:pPr>
         <w:pStyle w:val="DaftarParagraf"/>
+        <w:jc w:val="center"/>
+      </w:pPr>
+      <w:r>
+        <w:drawing>
+          <wp:inline distT="0" distB="0" distL="0" distR="0" wp14:anchorId="7BC597B7" wp14:editId="4E7CC097">
+            <wp:extent cx="5731510" cy="1372235"/>
+            <wp:effectExtent l="0" t="0" r="2540" b="0"/>
+            <wp:docPr id="96" name="Gambar 96"/>
+            <wp:cNvGraphicFramePr>
+              <a:graphicFrameLocks xmlns:a="http://schemas.openxmlformats.org/drawingml/2006/main" noChangeAspect="1"/>
+            </wp:cNvGraphicFramePr>
+            <a:graphic xmlns:a="http://schemas.openxmlformats.org/drawingml/2006/main">
+              <a:graphicData uri="http://schemas.openxmlformats.org/drawingml/2006/picture">
+                <pic:pic xmlns:pic="http://schemas.openxmlformats.org/drawingml/2006/picture">
+                  <pic:nvPicPr>
+                    <pic:cNvPr id="1" name=""/>
+                    <pic:cNvPicPr/>
+                  </pic:nvPicPr>
+                  <pic:blipFill>
+                    <a:blip r:embed="rId67"/>
+                    <a:stretch>
+                      <a:fillRect/>
+                    </a:stretch>
+                  </pic:blipFill>
+                  <pic:spPr>
+                    <a:xfrm>
+                      <a:off x="0" y="0"/>
+                      <a:ext cx="5731510" cy="1372235"/>
+                    </a:xfrm>
+                    <a:prstGeom prst="rect">
+                      <a:avLst/>
+                    </a:prstGeom>
+                  </pic:spPr>
+                </pic:pic>
+              </a:graphicData>
+            </a:graphic>
+          </wp:inline>
+        </w:drawing>
+      </w:r>
+    </w:p>
+    <w:p>
+      <w:pPr>
+        <w:pStyle w:val="DaftarParagraf"/>
+      </w:pPr>
+    </w:p>
+    <w:p>
+      <w:pPr>
+        <w:pStyle w:val="DaftarParagraf"/>
         <w:numPr>
           <w:ilvl w:val="0"/>
-          <w:numId w:val="3"/>
+          <w:numId w:val="7"/>
         </w:numPr>
       </w:pPr>
       <w:r>
@@ -5471,6 +5552,7 @@
         <w:rPr>
           <w:noProof/>
         </w:rPr>
+        <w:lastRenderedPageBreak/>
         <w:drawing>
           <wp:inline distT="0" distB="0" distL="0" distR="0" wp14:anchorId="5ABAD26E" wp14:editId="4C27AC63">
             <wp:extent cx="1920406" cy="1219306"/>
@@ -5487,7 +5569,7 @@
                     <pic:cNvPicPr/>
                   </pic:nvPicPr>
                   <pic:blipFill>
-                    <a:blip r:embed="rId67"/>
+                    <a:blip r:embed="rId68"/>
                     <a:stretch>
                       <a:fillRect/>
                     </a:stretch>
@@ -5525,7 +5607,6 @@
         <w:rPr>
           <w:noProof/>
         </w:rPr>
-        <w:lastRenderedPageBreak/>
         <w:drawing>
           <wp:inline distT="0" distB="0" distL="0" distR="0" wp14:anchorId="51208213" wp14:editId="672B0384">
             <wp:extent cx="2758679" cy="1005927"/>
@@ -5542,7 +5623,7 @@
                     <pic:cNvPicPr/>
                   </pic:nvPicPr>
                   <pic:blipFill>
-                    <a:blip r:embed="rId68"/>
+                    <a:blip r:embed="rId69"/>
                     <a:stretch>
                       <a:fillRect/>
                     </a:stretch>
@@ -5604,7 +5685,7 @@
                     <pic:cNvPicPr/>
                   </pic:nvPicPr>
                   <pic:blipFill>
-                    <a:blip r:embed="rId69"/>
+                    <a:blip r:embed="rId70"/>
                     <a:stretch>
                       <a:fillRect/>
                     </a:stretch>
@@ -5658,7 +5739,7 @@
                     <pic:cNvPicPr/>
                   </pic:nvPicPr>
                   <pic:blipFill>
-                    <a:blip r:embed="rId70"/>
+                    <a:blip r:embed="rId71"/>
                     <a:stretch>
                       <a:fillRect/>
                     </a:stretch>
@@ -5712,7 +5793,7 @@
                     <pic:cNvPicPr/>
                   </pic:nvPicPr>
                   <pic:blipFill>
-                    <a:blip r:embed="rId71"/>
+                    <a:blip r:embed="rId72"/>
                     <a:stretch>
                       <a:fillRect/>
                     </a:stretch>
@@ -5758,7 +5839,7 @@
                     <pic:cNvPicPr/>
                   </pic:nvPicPr>
                   <pic:blipFill>
-                    <a:blip r:embed="rId72"/>
+                    <a:blip r:embed="rId73"/>
                     <a:stretch>
                       <a:fillRect/>
                     </a:stretch>
@@ -5804,7 +5885,7 @@
                     <pic:cNvPicPr/>
                   </pic:nvPicPr>
                   <pic:blipFill>
-                    <a:blip r:embed="rId73"/>
+                    <a:blip r:embed="rId74"/>
                     <a:stretch>
                       <a:fillRect/>
                     </a:stretch>
@@ -5824,16 +5905,304 @@
           </wp:inline>
         </w:drawing>
       </w:r>
+    </w:p>
+    <w:p>
+      <w:pPr>
+        <w:ind w:firstLine="720"/>
+        <w:rPr>
+          <w:lang w:val="en-US"/>
+        </w:rPr>
+      </w:pPr>
+      <w:r>
+        <w:rPr>
+          <w:lang w:val="en-US"/>
+        </w:rPr>
+        <w:t>4</w:t>
+      </w:r>
+      <w:r>
+        <w:rPr>
+          <w:lang w:val="en-US"/>
+        </w:rPr>
+        <w:t xml:space="preserve"> </w:t>
+      </w:r>
+      <w:r>
+        <w:rPr>
+          <w:lang w:val="en-US"/>
+        </w:rPr>
+        <w:t xml:space="preserve"> operasi baris elemen (OBE)</w:t>
+      </w:r>
+    </w:p>
+    <w:p/>
+    <w:p/>
+    <w:p/>
+    <w:p>
+      <w:pPr>
+        <w:jc w:val="center"/>
+        <w:rPr>
+          <w:rFonts w:ascii="Arial Black" w:hAnsi="Arial Black"/>
+          <w:lang w:val="en-US"/>
+        </w:rPr>
+      </w:pPr>
+      <w:r>
+        <w:rPr>
+          <w:rFonts w:ascii="Arial Black" w:hAnsi="Arial Black"/>
+          <w:lang w:val="en-US"/>
+        </w:rPr>
+        <w:t>Sifat-sifat aritmatika matriks</w:t>
+      </w:r>
+    </w:p>
+    <w:p>
+      <w:pPr>
+        <w:rPr>
+          <w:lang w:val="en-US"/>
+        </w:rPr>
+      </w:pPr>
+      <w:r>
+        <w:rPr>
+          <w:lang w:val="en-US"/>
+        </w:rPr>
+        <w:t xml:space="preserve">Missal A,B.C adalah matriks berukuran sama dan </w:t>
+      </w:r>
+      <w:r>
+        <w:rPr>
+          <w:lang w:val="en-US"/>
+        </w:rPr>
+        <w:t>a</w:t>
+      </w:r>
+      <w:r>
+        <w:rPr>
+          <w:lang w:val="en-US"/>
+        </w:rPr>
+        <w:t>,b merupakan bilanagan rill, maka opreasi matriks memenuhii sifat berikut:</w:t>
+      </w:r>
+    </w:p>
+    <w:p>
+      <w:pPr>
+        <w:rPr>
+          <w:lang w:val="en-US"/>
+        </w:rPr>
+      </w:pPr>
+      <w:r>
+        <w:rPr>
+          <w:lang w:val="en-US"/>
+        </w:rPr>
+        <w:t>Sifat konitatif</w:t>
+      </w:r>
+    </w:p>
+    <w:p>
+      <w:pPr>
+        <w:rPr>
+          <w:lang w:val="en-US"/>
+        </w:rPr>
+      </w:pPr>
+      <w:r>
+        <w:rPr>
+          <w:lang w:val="en-US"/>
+        </w:rPr>
+        <w:br w:type="page"/>
+      </w:r>
+    </w:p>
+    <w:p>
+      <w:pPr>
+        <w:rPr>
+          <w:lang w:val="en-US"/>
+        </w:rPr>
+      </w:pPr>
+      <w:r>
+        <w:rPr>
+          <w:lang w:val="en-US"/>
+        </w:rPr>
+        <w:lastRenderedPageBreak/>
+        <w:drawing>
+          <wp:inline distT="0" distB="0" distL="0" distR="0" wp14:anchorId="338509F2" wp14:editId="11DB50D0">
+            <wp:extent cx="4435224" cy="464860"/>
+            <wp:effectExtent l="0" t="0" r="3810" b="0"/>
+            <wp:docPr id="97" name="Gambar 97"/>
+            <wp:cNvGraphicFramePr>
+              <a:graphicFrameLocks xmlns:a="http://schemas.openxmlformats.org/drawingml/2006/main" noChangeAspect="1"/>
+            </wp:cNvGraphicFramePr>
+            <a:graphic xmlns:a="http://schemas.openxmlformats.org/drawingml/2006/main">
+              <a:graphicData uri="http://schemas.openxmlformats.org/drawingml/2006/picture">
+                <pic:pic xmlns:pic="http://schemas.openxmlformats.org/drawingml/2006/picture">
+                  <pic:nvPicPr>
+                    <pic:cNvPr id="1" name=""/>
+                    <pic:cNvPicPr/>
+                  </pic:nvPicPr>
+                  <pic:blipFill>
+                    <a:blip r:embed="rId75"/>
+                    <a:stretch>
+                      <a:fillRect/>
+                    </a:stretch>
+                  </pic:blipFill>
+                  <pic:spPr>
+                    <a:xfrm>
+                      <a:off x="0" y="0"/>
+                      <a:ext cx="4435224" cy="464860"/>
+                    </a:xfrm>
+                    <a:prstGeom prst="rect">
+                      <a:avLst/>
+                    </a:prstGeom>
+                  </pic:spPr>
+                </pic:pic>
+              </a:graphicData>
+            </a:graphic>
+          </wp:inline>
+        </w:drawing>
+      </w:r>
+    </w:p>
+    <w:p>
+      <w:pPr>
+        <w:rPr>
+          <w:lang w:val="en-US"/>
+        </w:rPr>
+      </w:pPr>
+      <w:r>
+        <w:rPr>
+          <w:lang w:val="en-US"/>
+        </w:rPr>
+        <w:t>Sifat asosiatif</w:t>
+      </w:r>
+    </w:p>
+    <w:p>
+      <w:pPr>
+        <w:rPr>
+          <w:lang w:val="en-US"/>
+        </w:rPr>
+      </w:pPr>
+      <w:r>
+        <w:rPr>
+          <w:lang w:val="en-US"/>
+        </w:rPr>
+        <w:drawing>
+          <wp:inline distT="0" distB="0" distL="0" distR="0" wp14:anchorId="51FE02A8" wp14:editId="74B4BE68">
+            <wp:extent cx="5731510" cy="446405"/>
+            <wp:effectExtent l="0" t="0" r="2540" b="0"/>
+            <wp:docPr id="98" name="Gambar 98"/>
+            <wp:cNvGraphicFramePr>
+              <a:graphicFrameLocks xmlns:a="http://schemas.openxmlformats.org/drawingml/2006/main" noChangeAspect="1"/>
+            </wp:cNvGraphicFramePr>
+            <a:graphic xmlns:a="http://schemas.openxmlformats.org/drawingml/2006/main">
+              <a:graphicData uri="http://schemas.openxmlformats.org/drawingml/2006/picture">
+                <pic:pic xmlns:pic="http://schemas.openxmlformats.org/drawingml/2006/picture">
+                  <pic:nvPicPr>
+                    <pic:cNvPr id="1" name=""/>
+                    <pic:cNvPicPr/>
+                  </pic:nvPicPr>
+                  <pic:blipFill>
+                    <a:blip r:embed="rId76"/>
+                    <a:stretch>
+                      <a:fillRect/>
+                    </a:stretch>
+                  </pic:blipFill>
+                  <pic:spPr>
+                    <a:xfrm>
+                      <a:off x="0" y="0"/>
+                      <a:ext cx="5731510" cy="446405"/>
+                    </a:xfrm>
+                    <a:prstGeom prst="rect">
+                      <a:avLst/>
+                    </a:prstGeom>
+                  </pic:spPr>
+                </pic:pic>
+              </a:graphicData>
+            </a:graphic>
+          </wp:inline>
+        </w:drawing>
+      </w:r>
+    </w:p>
+    <w:p>
+      <w:pPr>
+        <w:rPr>
+          <w:lang w:val="en-US"/>
+        </w:rPr>
+      </w:pPr>
+      <w:r>
+        <w:rPr>
+          <w:lang w:val="en-US"/>
+        </w:rPr>
+        <w:t>Sifat distributive</w:t>
+      </w:r>
+    </w:p>
+    <w:p>
+      <w:pPr>
+        <w:rPr>
+          <w:lang w:val="en-US"/>
+        </w:rPr>
+      </w:pPr>
+      <w:r>
+        <w:rPr>
+          <w:lang w:val="en-US"/>
+        </w:rPr>
+        <w:drawing>
+          <wp:inline distT="0" distB="0" distL="0" distR="0" wp14:anchorId="620D2692" wp14:editId="6CEA2BF5">
+            <wp:extent cx="5731510" cy="607695"/>
+            <wp:effectExtent l="0" t="0" r="2540" b="1905"/>
+            <wp:docPr id="99" name="Gambar 99"/>
+            <wp:cNvGraphicFramePr>
+              <a:graphicFrameLocks xmlns:a="http://schemas.openxmlformats.org/drawingml/2006/main" noChangeAspect="1"/>
+            </wp:cNvGraphicFramePr>
+            <a:graphic xmlns:a="http://schemas.openxmlformats.org/drawingml/2006/main">
+              <a:graphicData uri="http://schemas.openxmlformats.org/drawingml/2006/picture">
+                <pic:pic xmlns:pic="http://schemas.openxmlformats.org/drawingml/2006/picture">
+                  <pic:nvPicPr>
+                    <pic:cNvPr id="1" name=""/>
+                    <pic:cNvPicPr/>
+                  </pic:nvPicPr>
+                  <pic:blipFill>
+                    <a:blip r:embed="rId77"/>
+                    <a:stretch>
+                      <a:fillRect/>
+                    </a:stretch>
+                  </pic:blipFill>
+                  <pic:spPr>
+                    <a:xfrm>
+                      <a:off x="0" y="0"/>
+                      <a:ext cx="5731510" cy="607695"/>
+                    </a:xfrm>
+                    <a:prstGeom prst="rect">
+                      <a:avLst/>
+                    </a:prstGeom>
+                  </pic:spPr>
+                </pic:pic>
+              </a:graphicData>
+            </a:graphic>
+          </wp:inline>
+        </w:drawing>
+      </w:r>
+    </w:p>
+    <w:p>
+      <w:pPr>
+        <w:rPr>
+          <w:lang w:val="en-US"/>
+        </w:rPr>
+      </w:pPr>
+    </w:p>
+    <w:p>
+      <w:pPr>
+        <w:rPr>
+          <w:lang w:val="en-US"/>
+        </w:rPr>
+      </w:pPr>
+    </w:p>
+    <w:p>
+      <w:pPr>
+        <w:rPr>
+          <w:lang w:val="en-US"/>
+        </w:rPr>
+      </w:pPr>
+    </w:p>
+    <w:p>
+      <w:pPr>
+        <w:rPr>
+          <w:lang w:val="en-US"/>
+        </w:rPr>
+      </w:pPr>
     </w:p>
     <w:p/>
     <w:p/>
     <w:p/>
     <w:p/>
     <w:p/>
-    <w:p/>
-    <w:p/>
-    <w:p/>
-    <w:p/>
     <w:p>
       <w:pPr>
         <w:jc w:val="center"/>
@@ -5879,7 +6248,6 @@
         <w:rPr>
           <w:lang w:val="en-US"/>
         </w:rPr>
-        <w:lastRenderedPageBreak/>
         <w:t>Tranformasi Baris adalah pertukaran atau perpindahan elemen-elemen matrix menurut baris</w:t>
       </w:r>
       <w:r>
@@ -5929,7 +6297,7 @@
                     <pic:cNvPicPr/>
                   </pic:nvPicPr>
                   <pic:blipFill>
-                    <a:blip r:embed="rId74"/>
+                    <a:blip r:embed="rId78"/>
                     <a:stretch>
                       <a:fillRect/>
                     </a:stretch>
@@ -5994,7 +6362,7 @@
                     <pic:cNvPicPr/>
                   </pic:nvPicPr>
                   <pic:blipFill>
-                    <a:blip r:embed="rId75"/>
+                    <a:blip r:embed="rId79"/>
                     <a:stretch>
                       <a:fillRect/>
                     </a:stretch>
@@ -6030,6 +6398,7 @@
         <w:rPr>
           <w:lang w:val="en-US"/>
         </w:rPr>
+        <w:lastRenderedPageBreak/>
         <w:t>Tranformasi kolom adlah pertukaran atau perpindahan elemen-elemen matriks menurut kolom.</w:t>
       </w:r>
     </w:p>
@@ -6082,7 +6451,7 @@
                     <pic:cNvPicPr/>
                   </pic:nvPicPr>
                   <pic:blipFill>
-                    <a:blip r:embed="rId76"/>
+                    <a:blip r:embed="rId80"/>
                     <a:stretch>
                       <a:fillRect/>
                     </a:stretch>
@@ -6149,7 +6518,7 @@
                     <pic:cNvPicPr/>
                   </pic:nvPicPr>
                   <pic:blipFill>
-                    <a:blip r:embed="rId77"/>
+                    <a:blip r:embed="rId81"/>
                     <a:stretch>
                       <a:fillRect/>
                     </a:stretch>
@@ -6249,7 +6618,7 @@
                     <pic:cNvPicPr/>
                   </pic:nvPicPr>
                   <pic:blipFill>
-                    <a:blip r:embed="rId78"/>
+                    <a:blip r:embed="rId82"/>
                     <a:stretch>
                       <a:fillRect/>
                     </a:stretch>
@@ -6316,7 +6685,7 @@
                     <pic:cNvPicPr/>
                   </pic:nvPicPr>
                   <pic:blipFill>
-                    <a:blip r:embed="rId79"/>
+                    <a:blip r:embed="rId83"/>
                     <a:stretch>
                       <a:fillRect/>
                     </a:stretch>
@@ -6416,7 +6785,7 @@
                     <pic:cNvPicPr/>
                   </pic:nvPicPr>
                   <pic:blipFill>
-                    <a:blip r:embed="rId80"/>
+                    <a:blip r:embed="rId84"/>
                     <a:stretch>
                       <a:fillRect/>
                     </a:stretch>
@@ -6467,7 +6836,6 @@
           <w:noProof/>
           <w:lang w:val="en-US"/>
         </w:rPr>
-        <w:lastRenderedPageBreak/>
         <w:drawing>
           <wp:inline distT="0" distB="0" distL="0" distR="0" wp14:anchorId="3FFFB839" wp14:editId="504B3F18">
             <wp:extent cx="4701947" cy="1417443"/>
@@ -6484,7 +6852,7 @@
                     <pic:cNvPicPr/>
                   </pic:nvPicPr>
                   <pic:blipFill>
-                    <a:blip r:embed="rId81"/>
+                    <a:blip r:embed="rId85"/>
                     <a:stretch>
                       <a:fillRect/>
                     </a:stretch>
@@ -6566,7 +6934,7 @@
                     <pic:cNvPicPr/>
                   </pic:nvPicPr>
                   <pic:blipFill>
-                    <a:blip r:embed="rId82"/>
+                    <a:blip r:embed="rId86"/>
                     <a:stretch>
                       <a:fillRect/>
                     </a:stretch>
@@ -6633,7 +7001,7 @@
                     <pic:cNvPicPr/>
                   </pic:nvPicPr>
                   <pic:blipFill>
-                    <a:blip r:embed="rId83"/>
+                    <a:blip r:embed="rId87"/>
                     <a:stretch>
                       <a:fillRect/>
                     </a:stretch>
@@ -6678,6 +7046,7 @@
         </w:rPr>
       </w:pPr>
       <w:r>
+        <w:lastRenderedPageBreak/>
         <w:t>Ditulis :</w:t>
       </w:r>
       <w:r>
@@ -6706,7 +7075,7 @@
                     <pic:cNvPicPr/>
                   </pic:nvPicPr>
                   <pic:blipFill>
-                    <a:blip r:embed="rId84"/>
+                    <a:blip r:embed="rId88"/>
                     <a:stretch>
                       <a:fillRect/>
                     </a:stretch>
@@ -6773,7 +7142,7 @@
                     <pic:cNvPicPr/>
                   </pic:nvPicPr>
                   <pic:blipFill>
-                    <a:blip r:embed="rId85"/>
+                    <a:blip r:embed="rId89"/>
                     <a:stretch>
                       <a:fillRect/>
                     </a:stretch>
@@ -6866,7 +7235,7 @@
                     <pic:cNvPicPr/>
                   </pic:nvPicPr>
                   <pic:blipFill>
-                    <a:blip r:embed="rId86"/>
+                    <a:blip r:embed="rId90"/>
                     <a:stretch>
                       <a:fillRect/>
                     </a:stretch>
@@ -6985,7 +7354,7 @@
                     <pic:cNvPicPr/>
                   </pic:nvPicPr>
                   <pic:blipFill>
-                    <a:blip r:embed="rId87"/>
+                    <a:blip r:embed="rId91"/>
                     <a:stretch>
                       <a:fillRect/>
                     </a:stretch>
@@ -7044,7 +7413,7 @@
                     <pic:cNvPicPr/>
                   </pic:nvPicPr>
                   <pic:blipFill>
-                    <a:blip r:embed="rId88"/>
+                    <a:blip r:embed="rId92"/>
                     <a:stretch>
                       <a:fillRect/>
                     </a:stretch>
@@ -7081,7 +7450,6 @@
           <w:noProof/>
           <w:lang w:val="en-US"/>
         </w:rPr>
-        <w:lastRenderedPageBreak/>
         <w:drawing>
           <wp:inline distT="0" distB="0" distL="0" distR="0" wp14:anchorId="27885EE5" wp14:editId="35AD39F4">
             <wp:extent cx="3863675" cy="3025402"/>
@@ -7098,7 +7466,7 @@
                     <pic:cNvPicPr/>
                   </pic:nvPicPr>
                   <pic:blipFill>
-                    <a:blip r:embed="rId89"/>
+                    <a:blip r:embed="rId93"/>
                     <a:stretch>
                       <a:fillRect/>
                     </a:stretch>
@@ -7130,6 +7498,7 @@
           <w:noProof/>
           <w:lang w:val="en-US"/>
         </w:rPr>
+        <w:lastRenderedPageBreak/>
         <w:drawing>
           <wp:inline distT="0" distB="0" distL="0" distR="0" wp14:anchorId="58034C22" wp14:editId="118C8BF2">
             <wp:extent cx="4046571" cy="2972058"/>
@@ -7146,7 +7515,7 @@
                     <pic:cNvPicPr/>
                   </pic:nvPicPr>
                   <pic:blipFill>
-                    <a:blip r:embed="rId90"/>
+                    <a:blip r:embed="rId94"/>
                     <a:stretch>
                       <a:fillRect/>
                     </a:stretch>
@@ -7214,7 +7583,7 @@
                     <pic:cNvPicPr/>
                   </pic:nvPicPr>
                   <pic:blipFill>
-                    <a:blip r:embed="rId91"/>
+                    <a:blip r:embed="rId95"/>
                     <a:stretch>
                       <a:fillRect/>
                     </a:stretch>
@@ -7237,7 +7606,6 @@
     </w:p>
     <w:p>
       <w:r>
-        <w:lastRenderedPageBreak/>
         <w:t>Jadi:</w:t>
       </w:r>
     </w:p>
@@ -7277,7 +7645,7 @@
                     <pic:cNvPicPr/>
                   </pic:nvPicPr>
                   <pic:blipFill>
-                    <a:blip r:embed="rId92"/>
+                    <a:blip r:embed="rId96"/>
                     <a:stretch>
                       <a:fillRect/>
                     </a:stretch>
@@ -7305,6 +7673,7 @@
     </w:p>
     <w:p>
       <w:r>
+        <w:lastRenderedPageBreak/>
         <w:tab/>
       </w:r>
       <w:r>
@@ -7327,7 +7696,7 @@
                     <pic:cNvPicPr/>
                   </pic:nvPicPr>
                   <pic:blipFill>
-                    <a:blip r:embed="rId93"/>
+                    <a:blip r:embed="rId97"/>
                     <a:stretch>
                       <a:fillRect/>
                     </a:stretch>
@@ -7409,7 +7778,6 @@
         <w:rPr>
           <w:lang w:val="en-US"/>
         </w:rPr>
-        <w:lastRenderedPageBreak/>
         <w:t>Contoh dua matriks ekuivalen:</w:t>
       </w:r>
     </w:p>
@@ -7442,7 +7810,7 @@
                     <pic:cNvPicPr/>
                   </pic:nvPicPr>
                   <pic:blipFill>
-                    <a:blip r:embed="rId94"/>
+                    <a:blip r:embed="rId98"/>
                     <a:stretch>
                       <a:fillRect/>
                     </a:stretch>
@@ -7500,6 +7868,7 @@
           <w:noProof/>
           <w:lang w:val="en-US"/>
         </w:rPr>
+        <w:lastRenderedPageBreak/>
         <w:drawing>
           <wp:inline distT="0" distB="0" distL="0" distR="0" wp14:anchorId="542BB4E8" wp14:editId="2BC80DE3">
             <wp:extent cx="2301439" cy="914479"/>
@@ -7516,7 +7885,7 @@
                     <pic:cNvPicPr/>
                   </pic:nvPicPr>
                   <pic:blipFill>
-                    <a:blip r:embed="rId95"/>
+                    <a:blip r:embed="rId99"/>
                     <a:stretch>
                       <a:fillRect/>
                     </a:stretch>
@@ -7566,7 +7935,7 @@
                     <pic:cNvPicPr/>
                   </pic:nvPicPr>
                   <pic:blipFill>
-                    <a:blip r:embed="rId96"/>
+                    <a:blip r:embed="rId100"/>
                     <a:stretch>
                       <a:fillRect/>
                     </a:stretch>
@@ -7705,6 +8074,184 @@
     </w:lvl>
   </w:abstractNum>
   <w:abstractNum w:abstractNumId="1" w15:restartNumberingAfterBreak="0">
+    <w:nsid w:val="4AD1073A"/>
+    <w:multiLevelType w:val="hybridMultilevel"/>
+    <w:tmpl w:val="C11ABE60"/>
+    <w:lvl w:ilvl="0" w:tplc="B0A2DB40">
+      <w:start w:val="1"/>
+      <w:numFmt w:val="decimal"/>
+      <w:lvlText w:val="%1."/>
+      <w:lvlJc w:val="left"/>
+      <w:pPr>
+        <w:ind w:left="1080" w:hanging="360"/>
+      </w:pPr>
+      <w:rPr>
+        <w:rFonts w:hint="default"/>
+      </w:rPr>
+    </w:lvl>
+    <w:lvl w:ilvl="1" w:tplc="04210019" w:tentative="1">
+      <w:start w:val="1"/>
+      <w:numFmt w:val="lowerLetter"/>
+      <w:lvlText w:val="%2."/>
+      <w:lvlJc w:val="left"/>
+      <w:pPr>
+        <w:ind w:left="1800" w:hanging="360"/>
+      </w:pPr>
+    </w:lvl>
+    <w:lvl w:ilvl="2" w:tplc="0421001B" w:tentative="1">
+      <w:start w:val="1"/>
+      <w:numFmt w:val="lowerRoman"/>
+      <w:lvlText w:val="%3."/>
+      <w:lvlJc w:val="right"/>
+      <w:pPr>
+        <w:ind w:left="2520" w:hanging="180"/>
+      </w:pPr>
+    </w:lvl>
+    <w:lvl w:ilvl="3" w:tplc="0421000F" w:tentative="1">
+      <w:start w:val="1"/>
+      <w:numFmt w:val="decimal"/>
+      <w:lvlText w:val="%4."/>
+      <w:lvlJc w:val="left"/>
+      <w:pPr>
+        <w:ind w:left="3240" w:hanging="360"/>
+      </w:pPr>
+    </w:lvl>
+    <w:lvl w:ilvl="4" w:tplc="04210019" w:tentative="1">
+      <w:start w:val="1"/>
+      <w:numFmt w:val="lowerLetter"/>
+      <w:lvlText w:val="%5."/>
+      <w:lvlJc w:val="left"/>
+      <w:pPr>
+        <w:ind w:left="3960" w:hanging="360"/>
+      </w:pPr>
+    </w:lvl>
+    <w:lvl w:ilvl="5" w:tplc="0421001B" w:tentative="1">
+      <w:start w:val="1"/>
+      <w:numFmt w:val="lowerRoman"/>
+      <w:lvlText w:val="%6."/>
+      <w:lvlJc w:val="right"/>
+      <w:pPr>
+        <w:ind w:left="4680" w:hanging="180"/>
+      </w:pPr>
+    </w:lvl>
+    <w:lvl w:ilvl="6" w:tplc="0421000F" w:tentative="1">
+      <w:start w:val="1"/>
+      <w:numFmt w:val="decimal"/>
+      <w:lvlText w:val="%7."/>
+      <w:lvlJc w:val="left"/>
+      <w:pPr>
+        <w:ind w:left="5400" w:hanging="360"/>
+      </w:pPr>
+    </w:lvl>
+    <w:lvl w:ilvl="7" w:tplc="04210019" w:tentative="1">
+      <w:start w:val="1"/>
+      <w:numFmt w:val="lowerLetter"/>
+      <w:lvlText w:val="%8."/>
+      <w:lvlJc w:val="left"/>
+      <w:pPr>
+        <w:ind w:left="6120" w:hanging="360"/>
+      </w:pPr>
+    </w:lvl>
+    <w:lvl w:ilvl="8" w:tplc="0421001B" w:tentative="1">
+      <w:start w:val="1"/>
+      <w:numFmt w:val="lowerRoman"/>
+      <w:lvlText w:val="%9."/>
+      <w:lvlJc w:val="right"/>
+      <w:pPr>
+        <w:ind w:left="6840" w:hanging="180"/>
+      </w:pPr>
+    </w:lvl>
+  </w:abstractNum>
+  <w:abstractNum w:abstractNumId="2" w15:restartNumberingAfterBreak="0">
+    <w:nsid w:val="4F621795"/>
+    <w:multiLevelType w:val="hybridMultilevel"/>
+    <w:tmpl w:val="E2C2E2AE"/>
+    <w:lvl w:ilvl="0" w:tplc="0824C354">
+      <w:start w:val="3"/>
+      <w:numFmt w:val="decimal"/>
+      <w:lvlText w:val="%1"/>
+      <w:lvlJc w:val="left"/>
+      <w:pPr>
+        <w:ind w:left="720" w:hanging="360"/>
+      </w:pPr>
+      <w:rPr>
+        <w:rFonts w:hint="default"/>
+      </w:rPr>
+    </w:lvl>
+    <w:lvl w:ilvl="1" w:tplc="04210019" w:tentative="1">
+      <w:start w:val="1"/>
+      <w:numFmt w:val="lowerLetter"/>
+      <w:lvlText w:val="%2."/>
+      <w:lvlJc w:val="left"/>
+      <w:pPr>
+        <w:ind w:left="1440" w:hanging="360"/>
+      </w:pPr>
+    </w:lvl>
+    <w:lvl w:ilvl="2" w:tplc="0421001B" w:tentative="1">
+      <w:start w:val="1"/>
+      <w:numFmt w:val="lowerRoman"/>
+      <w:lvlText w:val="%3."/>
+      <w:lvlJc w:val="right"/>
+      <w:pPr>
+        <w:ind w:left="2160" w:hanging="180"/>
+      </w:pPr>
+    </w:lvl>
+    <w:lvl w:ilvl="3" w:tplc="0421000F" w:tentative="1">
+      <w:start w:val="1"/>
+      <w:numFmt w:val="decimal"/>
+      <w:lvlText w:val="%4."/>
+      <w:lvlJc w:val="left"/>
+      <w:pPr>
+        <w:ind w:left="2880" w:hanging="360"/>
+      </w:pPr>
+    </w:lvl>
+    <w:lvl w:ilvl="4" w:tplc="04210019" w:tentative="1">
+      <w:start w:val="1"/>
+      <w:numFmt w:val="lowerLetter"/>
+      <w:lvlText w:val="%5."/>
+      <w:lvlJc w:val="left"/>
+      <w:pPr>
+        <w:ind w:left="3600" w:hanging="360"/>
+      </w:pPr>
+    </w:lvl>
+    <w:lvl w:ilvl="5" w:tplc="0421001B" w:tentative="1">
+      <w:start w:val="1"/>
+      <w:numFmt w:val="lowerRoman"/>
+      <w:lvlText w:val="%6."/>
+      <w:lvlJc w:val="right"/>
+      <w:pPr>
+        <w:ind w:left="4320" w:hanging="180"/>
+      </w:pPr>
+    </w:lvl>
+    <w:lvl w:ilvl="6" w:tplc="0421000F" w:tentative="1">
+      <w:start w:val="1"/>
+      <w:numFmt w:val="decimal"/>
+      <w:lvlText w:val="%7."/>
+      <w:lvlJc w:val="left"/>
+      <w:pPr>
+        <w:ind w:left="5040" w:hanging="360"/>
+      </w:pPr>
+    </w:lvl>
+    <w:lvl w:ilvl="7" w:tplc="04210019" w:tentative="1">
+      <w:start w:val="1"/>
+      <w:numFmt w:val="lowerLetter"/>
+      <w:lvlText w:val="%8."/>
+      <w:lvlJc w:val="left"/>
+      <w:pPr>
+        <w:ind w:left="5760" w:hanging="360"/>
+      </w:pPr>
+    </w:lvl>
+    <w:lvl w:ilvl="8" w:tplc="0421001B" w:tentative="1">
+      <w:start w:val="1"/>
+      <w:numFmt w:val="lowerRoman"/>
+      <w:lvlText w:val="%9."/>
+      <w:lvlJc w:val="right"/>
+      <w:pPr>
+        <w:ind w:left="6480" w:hanging="180"/>
+      </w:pPr>
+    </w:lvl>
+  </w:abstractNum>
+  <w:abstractNum w:abstractNumId="3" w15:restartNumberingAfterBreak="0">
     <w:nsid w:val="53ED0145"/>
     <w:multiLevelType w:val="multilevel"/>
     <w:tmpl w:val="E7FC327C"/>
@@ -7853,7 +8400,7 @@
       </w:rPr>
     </w:lvl>
   </w:abstractNum>
-  <w:abstractNum w:abstractNumId="2" w15:restartNumberingAfterBreak="0">
+  <w:abstractNum w:abstractNumId="4" w15:restartNumberingAfterBreak="0">
     <w:nsid w:val="65FA623C"/>
     <w:multiLevelType w:val="hybridMultilevel"/>
     <w:tmpl w:val="D85A7BBE"/>
@@ -7942,7 +8489,7 @@
       </w:pPr>
     </w:lvl>
   </w:abstractNum>
-  <w:abstractNum w:abstractNumId="3" w15:restartNumberingAfterBreak="0">
+  <w:abstractNum w:abstractNumId="5" w15:restartNumberingAfterBreak="0">
     <w:nsid w:val="7A78289F"/>
     <w:multiLevelType w:val="hybridMultilevel"/>
     <w:tmpl w:val="022E0F06"/>
@@ -8031,7 +8578,7 @@
       </w:pPr>
     </w:lvl>
   </w:abstractNum>
-  <w:abstractNum w:abstractNumId="4" w15:restartNumberingAfterBreak="0">
+  <w:abstractNum w:abstractNumId="6" w15:restartNumberingAfterBreak="0">
     <w:nsid w:val="7D324253"/>
     <w:multiLevelType w:val="hybridMultilevel"/>
     <w:tmpl w:val="B906CE82"/>
@@ -8121,18 +8668,24 @@
     </w:lvl>
   </w:abstractNum>
   <w:num w:numId="1" w16cid:durableId="1476099250">
-    <w:abstractNumId w:val="1"/>
+    <w:abstractNumId w:val="3"/>
   </w:num>
   <w:num w:numId="2" w16cid:durableId="861432899">
-    <w:abstractNumId w:val="3"/>
+    <w:abstractNumId w:val="5"/>
   </w:num>
   <w:num w:numId="3" w16cid:durableId="432018223">
-    <w:abstractNumId w:val="4"/>
+    <w:abstractNumId w:val="6"/>
   </w:num>
   <w:num w:numId="4" w16cid:durableId="2031639792">
     <w:abstractNumId w:val="0"/>
   </w:num>
   <w:num w:numId="5" w16cid:durableId="298073321">
+    <w:abstractNumId w:val="4"/>
+  </w:num>
+  <w:num w:numId="6" w16cid:durableId="646931865">
+    <w:abstractNumId w:val="1"/>
+  </w:num>
+  <w:num w:numId="7" w16cid:durableId="859511435">
     <w:abstractNumId w:val="2"/>
   </w:num>
 </w:numbering>

</xml_diff>